<commit_message>
Mandatory D03 Student 3 Completed
</commit_message>
<xml_diff>
--- a/reports/Student#3/03 - Requirements - Student #3.docx
+++ b/reports/Student#3/03 - Requirements - Student #3.docx
@@ -111,6 +111,7 @@
               </w:rPr>
               <w:tab/>
             </w:r>
+            <w:permStart w:id="379328249" w:edGrp="everyone"/>
             <w:sdt>
               <w:sdtPr>
                 <w:rPr>
@@ -146,6 +147,7 @@
                 </w:r>
               </w:sdtContent>
             </w:sdt>
+            <w:permEnd w:id="379328249"/>
           </w:p>
         </w:tc>
       </w:tr>
@@ -191,6 +193,7 @@
               </w:rPr>
               <w:tab/>
             </w:r>
+            <w:permStart w:id="955522721" w:edGrp="everyone"/>
             <w:sdt>
               <w:sdtPr>
                 <w:rPr>
@@ -230,6 +233,7 @@
                 </w:r>
               </w:sdtContent>
             </w:sdt>
+            <w:permEnd w:id="955522721"/>
           </w:p>
         </w:tc>
       </w:tr>
@@ -272,6 +276,7 @@
               </w:rPr>
               <w:tab/>
             </w:r>
+            <w:permStart w:id="1490430286" w:edGrp="everyone"/>
             <w:r>
               <w:rPr>
                 <w:rFonts w:asciiTheme="majorHAnsi" w:hAnsiTheme="majorHAnsi" w:cstheme="majorBidi"/>
@@ -308,6 +313,7 @@
               </w:sdtContent>
             </w:sdt>
           </w:p>
+          <w:permEnd w:id="1490430286"/>
           <w:p>
             <w:pPr>
               <w:pStyle w:val="Sinespaciado"/>
@@ -337,6 +343,7 @@
               </w:rPr>
               <w:tab/>
             </w:r>
+            <w:permStart w:id="1588551831" w:edGrp="everyone"/>
             <w:sdt>
               <w:sdtPr>
                 <w:rPr>
@@ -360,6 +367,7 @@
                 </w:r>
               </w:sdtContent>
             </w:sdt>
+            <w:permEnd w:id="1588551831"/>
           </w:p>
           <w:p>
             <w:pPr>
@@ -388,6 +396,7 @@
               </w:rPr>
               <w:tab/>
             </w:r>
+            <w:permStart w:id="441854091" w:edGrp="everyone"/>
             <w:sdt>
               <w:sdtPr>
                 <w:rPr>
@@ -417,6 +426,7 @@
                 </w:r>
               </w:sdtContent>
             </w:sdt>
+            <w:permEnd w:id="441854091"/>
           </w:p>
           <w:p>
             <w:pPr>
@@ -445,6 +455,7 @@
               </w:rPr>
               <w:tab/>
             </w:r>
+            <w:permStart w:id="16126159" w:edGrp="everyone"/>
             <w:sdt>
               <w:sdtPr>
                 <w:rPr>
@@ -474,6 +485,7 @@
                 </w:r>
               </w:sdtContent>
             </w:sdt>
+            <w:permEnd w:id="16126159"/>
           </w:p>
         </w:tc>
       </w:tr>
@@ -521,6 +533,7 @@
               </w:rPr>
               <w:tab/>
             </w:r>
+            <w:permStart w:id="925041655" w:edGrp="everyone"/>
             <w:sdt>
               <w:sdtPr>
                 <w:rPr>
@@ -566,12 +579,14 @@
                   </w:rPr>
                   <w:t xml:space="preserve">, </w:t>
                 </w:r>
+                <w:proofErr w:type="gramStart"/>
                 <w:r>
                   <w:rPr>
                     <w:rFonts w:asciiTheme="majorHAnsi" w:hAnsiTheme="majorHAnsi" w:cstheme="majorHAnsi"/>
                   </w:rPr>
                   <w:t>2004</w:t>
                 </w:r>
+                <w:proofErr w:type="gramEnd"/>
                 <w:r>
                   <w:rPr>
                     <w:rFonts w:asciiTheme="majorHAnsi" w:hAnsiTheme="majorHAnsi" w:cstheme="majorHAnsi"/>
@@ -580,6 +595,7 @@
                 </w:r>
               </w:sdtContent>
             </w:sdt>
+            <w:permEnd w:id="925041655"/>
           </w:p>
         </w:tc>
       </w:tr>
@@ -589,6 +605,7 @@
         <w:pStyle w:val="Ttulo1"/>
       </w:pPr>
       <w:r>
+        <w:lastRenderedPageBreak/>
         <w:t>MANDATORY</w:t>
       </w:r>
       <w:r>
@@ -754,6 +771,7 @@
       <w:pPr>
         <w:pStyle w:val="Comment-Grader"/>
       </w:pPr>
+      <w:permStart w:id="1733719730" w:edGrp="everyone"/>
       <w:r>
         <w:t xml:space="preserve"> </w:t>
       </w:r>
@@ -764,7 +782,11 @@
         <w:t xml:space="preserve"> </w:t>
       </w:r>
       <w:r>
-        <w:t xml:space="preserve">    </w:t>
+        <w:t xml:space="preserve"> </w:t>
+      </w:r>
+      <w:permEnd w:id="1733719730"/>
+      <w:r>
+        <w:t xml:space="preserve">   </w:t>
       </w:r>
     </w:p>
     <w:p>
@@ -821,6 +843,7 @@
         <w:t xml:space="preserve">.  </w:t>
       </w:r>
     </w:p>
+    <w:permStart w:id="244456920" w:edGrp="everyone"/>
     <w:p>
       <w:pPr>
         <w:pStyle w:val="Comment-Grader"/>
@@ -848,6 +871,7 @@
           </w:r>
         </w:sdtContent>
       </w:sdt>
+      <w:permEnd w:id="244456920"/>
       <w:r>
         <w:t xml:space="preserve">   </w:t>
       </w:r>
@@ -901,6 +925,7 @@
         </w:rPr>
       </w:pPr>
       <w:r>
+        <w:lastRenderedPageBreak/>
         <w:t>MANDATORY</w:t>
       </w:r>
       <w:r>
@@ -1116,6 +1141,7 @@
         <w:t>.</w:t>
       </w:r>
     </w:p>
+    <w:permStart w:id="1580534963" w:edGrp="everyone"/>
     <w:p>
       <w:pPr>
         <w:pStyle w:val="Comment-Grader"/>
@@ -1133,16 +1159,14 @@
         <w:sdtEndPr/>
         <w:sdtContent>
           <w:r>
-            <w:t xml:space="preserve">  </w:t>
-          </w:r>
-          <w:r>
-            <w:t>X</w:t>
+            <w:t xml:space="preserve"> X</w:t>
           </w:r>
           <w:r>
             <w:t xml:space="preserve">  </w:t>
           </w:r>
         </w:sdtContent>
       </w:sdt>
+      <w:permEnd w:id="1580534963"/>
       <w:r>
         <w:t xml:space="preserve">  </w:t>
       </w:r>
@@ -1238,6 +1262,7 @@
       </w:r>
       <w:bookmarkEnd w:id="0"/>
     </w:p>
+    <w:permStart w:id="1685676958" w:edGrp="everyone"/>
     <w:p>
       <w:pPr>
         <w:pStyle w:val="Comment-Grader"/>
@@ -1255,7 +1280,7 @@
         <w:sdtEndPr/>
         <w:sdtContent>
           <w:r>
-            <w:t xml:space="preserve">  </w:t>
+            <w:t xml:space="preserve"> </w:t>
           </w:r>
           <w:r>
             <w:t>X</w:t>
@@ -1265,6 +1290,7 @@
           </w:r>
         </w:sdtContent>
       </w:sdt>
+      <w:permEnd w:id="1685676958"/>
       <w:r>
         <w:t xml:space="preserve"> </w:t>
       </w:r>
@@ -1410,6 +1436,7 @@
       </w:r>
     </w:p>
     <w:bookmarkStart w:id="1" w:name="_Hlk157677981"/>
+    <w:permStart w:id="339812661" w:edGrp="everyone"/>
     <w:p>
       <w:pPr>
         <w:pStyle w:val="Comment-Grader"/>
@@ -1426,16 +1453,17 @@
         <w:sdtEndPr/>
         <w:sdtContent>
           <w:r>
-            <w:t xml:space="preserve"> </w:t>
+            <w:t xml:space="preserve">  </w:t>
           </w:r>
           <w:r>
             <w:t>X</w:t>
           </w:r>
           <w:r>
-            <w:t xml:space="preserve">   </w:t>
+            <w:t xml:space="preserve">  </w:t>
           </w:r>
         </w:sdtContent>
       </w:sdt>
+      <w:permEnd w:id="339812661"/>
       <w:r>
         <w:t xml:space="preserve">   </w:t>
       </w:r>
@@ -1478,6 +1506,7 @@
         <w:pStyle w:val="Ttulo2"/>
       </w:pPr>
       <w:r>
+        <w:lastRenderedPageBreak/>
         <w:t>Testing requirements</w:t>
       </w:r>
     </w:p>
@@ -1612,6 +1641,7 @@
         <w:t xml:space="preserve"> </w:t>
       </w:r>
     </w:p>
+    <w:permStart w:id="891315281" w:edGrp="everyone"/>
     <w:p>
       <w:pPr>
         <w:pStyle w:val="Comment-Grader"/>
@@ -1639,6 +1669,7 @@
           </w:r>
         </w:sdtContent>
       </w:sdt>
+      <w:permEnd w:id="891315281"/>
     </w:p>
     <w:p>
       <w:pPr>
@@ -1662,6 +1693,7 @@
         <w:t xml:space="preserve">.  </w:t>
       </w:r>
     </w:p>
+    <w:permStart w:id="338698352" w:edGrp="everyone"/>
     <w:p>
       <w:pPr>
         <w:pStyle w:val="Comment-Grader"/>
@@ -1689,6 +1721,7 @@
           </w:r>
         </w:sdtContent>
       </w:sdt>
+      <w:permEnd w:id="338698352"/>
       <w:r>
         <w:t xml:space="preserve">   </w:t>
       </w:r>
@@ -1699,6 +1732,7 @@
         <w:pStyle w:val="Ttulo1"/>
       </w:pPr>
       <w:r>
+        <w:lastRenderedPageBreak/>
         <w:t>MANDATORY</w:t>
       </w:r>
       <w:r>
@@ -1924,6 +1958,7 @@
         <w:t>.</w:t>
       </w:r>
     </w:p>
+    <w:permStart w:id="8470091" w:edGrp="everyone"/>
     <w:p>
       <w:pPr>
         <w:pStyle w:val="Comment-Grader"/>
@@ -1941,10 +1976,17 @@
         <w:sdtEndPr/>
         <w:sdtContent>
           <w:r>
-            <w:t xml:space="preserve">    </w:t>
+            <w:t xml:space="preserve"> </w:t>
+          </w:r>
+          <w:r>
+            <w:t>X</w:t>
+          </w:r>
+          <w:r>
+            <w:t xml:space="preserve">  </w:t>
           </w:r>
         </w:sdtContent>
       </w:sdt>
+      <w:permEnd w:id="8470091"/>
       <w:r>
         <w:t xml:space="preserve">    </w:t>
       </w:r>
@@ -2052,6 +2094,7 @@
         <w:t xml:space="preserve">. </w:t>
       </w:r>
     </w:p>
+    <w:permStart w:id="66585966" w:edGrp="everyone"/>
     <w:p>
       <w:pPr>
         <w:pStyle w:val="Comment-Grader"/>
@@ -2069,10 +2112,17 @@
         <w:sdtEndPr/>
         <w:sdtContent>
           <w:r>
-            <w:t xml:space="preserve">    </w:t>
+            <w:t xml:space="preserve"> </w:t>
+          </w:r>
+          <w:r>
+            <w:t>X</w:t>
+          </w:r>
+          <w:r>
+            <w:t xml:space="preserve">  </w:t>
           </w:r>
         </w:sdtContent>
       </w:sdt>
+      <w:permEnd w:id="66585966"/>
       <w:r>
         <w:t xml:space="preserve">    </w:t>
       </w:r>
@@ -2114,6 +2164,7 @@
         <w:pStyle w:val="Ttulo2"/>
       </w:pPr>
       <w:r>
+        <w:lastRenderedPageBreak/>
         <w:t>Managerial requirements</w:t>
       </w:r>
     </w:p>
@@ -2131,6 +2182,7 @@
         <w:t xml:space="preserve">.  </w:t>
       </w:r>
     </w:p>
+    <w:permStart w:id="1123494185" w:edGrp="everyone"/>
     <w:p>
       <w:pPr>
         <w:pStyle w:val="Comment-Grader"/>
@@ -2148,10 +2200,17 @@
         <w:sdtEndPr/>
         <w:sdtContent>
           <w:r>
-            <w:t xml:space="preserve">    </w:t>
+            <w:t xml:space="preserve"> </w:t>
+          </w:r>
+          <w:r>
+            <w:t>X</w:t>
+          </w:r>
+          <w:r>
+            <w:t xml:space="preserve">  </w:t>
           </w:r>
         </w:sdtContent>
       </w:sdt>
+      <w:permEnd w:id="1123494185"/>
       <w:r>
         <w:t xml:space="preserve">   </w:t>
       </w:r>
@@ -2161,6 +2220,7 @@
         <w:pStyle w:val="Ttulo1"/>
       </w:pPr>
       <w:r>
+        <w:lastRenderedPageBreak/>
         <w:t>MANDATORY</w:t>
       </w:r>
       <w:r>
@@ -2198,6 +2258,7 @@
         <w:t xml:space="preserve">  </w:t>
       </w:r>
     </w:p>
+    <w:permStart w:id="955400387" w:edGrp="everyone"/>
     <w:p>
       <w:pPr>
         <w:pStyle w:val="Comment-Grader"/>
@@ -2219,6 +2280,7 @@
           </w:r>
         </w:sdtContent>
       </w:sdt>
+      <w:permEnd w:id="955400387"/>
       <w:r>
         <w:t xml:space="preserve">   </w:t>
       </w:r>
@@ -2283,6 +2345,7 @@
         <w:t xml:space="preserve">. </w:t>
       </w:r>
     </w:p>
+    <w:permStart w:id="973563344" w:edGrp="everyone"/>
     <w:p>
       <w:pPr>
         <w:pStyle w:val="Comment-Grader"/>
@@ -2303,6 +2366,7 @@
           </w:r>
         </w:sdtContent>
       </w:sdt>
+      <w:permEnd w:id="973563344"/>
       <w:r>
         <w:t xml:space="preserve">   </w:t>
       </w:r>
@@ -2335,6 +2399,7 @@
         <w:t xml:space="preserve"> </w:t>
       </w:r>
     </w:p>
+    <w:permStart w:id="182535402" w:edGrp="everyone"/>
     <w:p>
       <w:pPr>
         <w:pStyle w:val="Comment-Grader"/>
@@ -2356,6 +2421,7 @@
           </w:r>
         </w:sdtContent>
       </w:sdt>
+      <w:permEnd w:id="182535402"/>
       <w:r>
         <w:t xml:space="preserve">   </w:t>
       </w:r>
@@ -2371,6 +2437,7 @@
         <w:t xml:space="preserve">. </w:t>
       </w:r>
     </w:p>
+    <w:permStart w:id="966666940" w:edGrp="everyone"/>
     <w:p>
       <w:pPr>
         <w:pStyle w:val="Comment-Grader"/>
@@ -2391,6 +2458,7 @@
           </w:r>
         </w:sdtContent>
       </w:sdt>
+      <w:permEnd w:id="966666940"/>
       <w:r>
         <w:t xml:space="preserve">  </w:t>
       </w:r>
@@ -2420,6 +2488,7 @@
         <w:pStyle w:val="Ttulo1"/>
       </w:pPr>
       <w:r>
+        <w:lastRenderedPageBreak/>
         <w:t>SUPPLEMENTARY I</w:t>
       </w:r>
       <w:r>
@@ -2558,6 +2627,7 @@
         </w:rPr>
       </w:pPr>
       <w:r>
+        <w:lastRenderedPageBreak/>
         <w:t>SUPPLEMENTARY I</w:t>
       </w:r>
       <w:r>
@@ -2732,6 +2802,7 @@
         <w:t xml:space="preserve">. </w:t>
       </w:r>
     </w:p>
+    <w:permStart w:id="969371863" w:edGrp="everyone"/>
     <w:p>
       <w:pPr>
         <w:pStyle w:val="Comment-Grader"/>
@@ -2762,6 +2833,7 @@
           </w:r>
         </w:sdtContent>
       </w:sdt>
+      <w:permEnd w:id="969371863"/>
       <w:r>
         <w:rPr>
           <w:lang w:val="en-US"/>
@@ -2836,6 +2908,7 @@
         <w:t xml:space="preserve"> </w:t>
       </w:r>
     </w:p>
+    <w:permStart w:id="693064756" w:edGrp="everyone"/>
     <w:p>
       <w:pPr>
         <w:pStyle w:val="Comment-Grader"/>
@@ -2857,6 +2930,7 @@
           </w:r>
         </w:sdtContent>
       </w:sdt>
+      <w:permEnd w:id="693064756"/>
       <w:r>
         <w:t xml:space="preserve">   </w:t>
       </w:r>
@@ -2866,6 +2940,7 @@
         <w:pStyle w:val="Ttulo1"/>
       </w:pPr>
       <w:r>
+        <w:lastRenderedPageBreak/>
         <w:t>SUPPLEMENTARY I</w:t>
       </w:r>
       <w:r>
@@ -2944,6 +3019,7 @@
         <w:t xml:space="preserve">. </w:t>
       </w:r>
     </w:p>
+    <w:permStart w:id="907674408" w:edGrp="everyone"/>
     <w:p>
       <w:pPr>
         <w:pStyle w:val="Comment-Grader"/>
@@ -2965,6 +3041,7 @@
           </w:r>
         </w:sdtContent>
       </w:sdt>
+      <w:permEnd w:id="907674408"/>
       <w:r>
         <w:t xml:space="preserve">   </w:t>
       </w:r>
@@ -3008,6 +3085,7 @@
         <w:t xml:space="preserve">. </w:t>
       </w:r>
     </w:p>
+    <w:permStart w:id="1041122519" w:edGrp="everyone"/>
     <w:p>
       <w:pPr>
         <w:pStyle w:val="Comment-Grader"/>
@@ -3029,6 +3107,7 @@
           </w:r>
         </w:sdtContent>
       </w:sdt>
+      <w:permEnd w:id="1041122519"/>
       <w:r>
         <w:t xml:space="preserve">   </w:t>
       </w:r>
@@ -3089,6 +3168,7 @@
         <w:t xml:space="preserve"> </w:t>
       </w:r>
     </w:p>
+    <w:permStart w:id="1706774679" w:edGrp="everyone"/>
     <w:p>
       <w:pPr>
         <w:pStyle w:val="Comment-Grader"/>
@@ -3110,6 +3190,7 @@
           </w:r>
         </w:sdtContent>
       </w:sdt>
+      <w:permEnd w:id="1706774679"/>
       <w:r>
         <w:t xml:space="preserve">    </w:t>
       </w:r>
@@ -3156,6 +3237,7 @@
         <w:t xml:space="preserve">. </w:t>
       </w:r>
     </w:p>
+    <w:permStart w:id="1213296232" w:edGrp="everyone"/>
     <w:p>
       <w:pPr>
         <w:pStyle w:val="Comment-Grader"/>
@@ -3177,6 +3259,7 @@
           </w:r>
         </w:sdtContent>
       </w:sdt>
+      <w:permEnd w:id="1213296232"/>
       <w:r>
         <w:t xml:space="preserve">    </w:t>
       </w:r>
@@ -3239,6 +3322,7 @@
         <w:t xml:space="preserve"> </w:t>
       </w:r>
     </w:p>
+    <w:permStart w:id="1335822965" w:edGrp="everyone"/>
     <w:p>
       <w:pPr>
         <w:pStyle w:val="Comment-Grader"/>
@@ -3259,6 +3343,7 @@
           </w:r>
         </w:sdtContent>
       </w:sdt>
+      <w:permEnd w:id="1335822965"/>
       <w:r>
         <w:t xml:space="preserve">   </w:t>
       </w:r>
@@ -3268,6 +3353,7 @@
         <w:pStyle w:val="Ttulo1"/>
       </w:pPr>
       <w:r>
+        <w:lastRenderedPageBreak/>
         <w:t>SUPPLEMENTARY I</w:t>
       </w:r>
       <w:r>
@@ -3353,6 +3439,7 @@
         <w:t xml:space="preserve"> </w:t>
       </w:r>
     </w:p>
+    <w:permStart w:id="2020559059" w:edGrp="everyone"/>
     <w:p>
       <w:pPr>
         <w:pStyle w:val="Comment-Grader"/>
@@ -3374,6 +3461,7 @@
           </w:r>
         </w:sdtContent>
       </w:sdt>
+      <w:permEnd w:id="2020559059"/>
       <w:r>
         <w:t xml:space="preserve">  </w:t>
       </w:r>
@@ -3397,6 +3485,7 @@
         <w:t xml:space="preserve">. </w:t>
       </w:r>
     </w:p>
+    <w:permStart w:id="1465457504" w:edGrp="everyone"/>
     <w:p>
       <w:pPr>
         <w:pStyle w:val="Comment-Grader"/>
@@ -3418,6 +3507,7 @@
           </w:r>
         </w:sdtContent>
       </w:sdt>
+      <w:permEnd w:id="1465457504"/>
       <w:r>
         <w:t xml:space="preserve">   </w:t>
       </w:r>
@@ -3440,6 +3530,7 @@
         <w:pStyle w:val="Ttulo1"/>
       </w:pPr>
       <w:r>
+        <w:lastRenderedPageBreak/>
         <w:t>SUPPLEMENTARY II</w:t>
       </w:r>
       <w:r>
@@ -3535,6 +3626,7 @@
         <w:t xml:space="preserve">. </w:t>
       </w:r>
     </w:p>
+    <w:permStart w:id="122899937" w:edGrp="everyone"/>
     <w:p>
       <w:pPr>
         <w:pStyle w:val="Comment-Grader"/>
@@ -3556,6 +3648,7 @@
           </w:r>
         </w:sdtContent>
       </w:sdt>
+      <w:permEnd w:id="122899937"/>
     </w:p>
     <w:p>
       <w:pPr>
@@ -3568,6 +3661,7 @@
         <w:t xml:space="preserve">. </w:t>
       </w:r>
     </w:p>
+    <w:permStart w:id="1353130504" w:edGrp="everyone"/>
     <w:p>
       <w:pPr>
         <w:pStyle w:val="Comment-Grader"/>
@@ -3589,6 +3683,7 @@
           </w:r>
         </w:sdtContent>
       </w:sdt>
+      <w:permEnd w:id="1353130504"/>
     </w:p>
     <w:p/>
     <w:p/>
@@ -3614,6 +3709,7 @@
         </w:rPr>
       </w:pPr>
       <w:r>
+        <w:lastRenderedPageBreak/>
         <w:t>SUPPLEMENTARY II</w:t>
       </w:r>
       <w:r>
@@ -3693,6 +3789,7 @@
         <w:t>the students’ responsibility to find the appropriate service; no implicit or explicit liabilities shall be covered by the University of Seville or their individual affiliates if the students hire pay-per-use services!  The students are strongly advised to ensure that the service they choose is free of charge.</w:t>
       </w:r>
     </w:p>
+    <w:permStart w:id="1524918791" w:edGrp="everyone"/>
     <w:p>
       <w:pPr>
         <w:pStyle w:val="Comment-Grader"/>
@@ -3723,6 +3820,7 @@
           </w:r>
         </w:sdtContent>
       </w:sdt>
+      <w:permEnd w:id="1524918791"/>
       <w:r>
         <w:rPr>
           <w:lang w:val="en-US"/>
@@ -3797,6 +3895,7 @@
         <w:t xml:space="preserve">. </w:t>
       </w:r>
     </w:p>
+    <w:permStart w:id="20847427" w:edGrp="everyone"/>
     <w:p>
       <w:pPr>
         <w:pStyle w:val="Comment-Grader"/>
@@ -3818,6 +3917,7 @@
           </w:r>
         </w:sdtContent>
       </w:sdt>
+      <w:permEnd w:id="20847427"/>
       <w:r>
         <w:t xml:space="preserve">   </w:t>
       </w:r>
@@ -3833,6 +3933,7 @@
         <w:t xml:space="preserve">. </w:t>
       </w:r>
     </w:p>
+    <w:permStart w:id="1765168272" w:edGrp="everyone"/>
     <w:p>
       <w:pPr>
         <w:pStyle w:val="Comment-Grader"/>
@@ -3860,6 +3961,7 @@
           </w:r>
         </w:sdtContent>
       </w:sdt>
+      <w:permEnd w:id="1765168272"/>
       <w:r>
         <w:rPr>
           <w:lang w:val="en-US"/>
@@ -3872,6 +3974,7 @@
         <w:pStyle w:val="Ttulo1"/>
       </w:pPr>
       <w:r>
+        <w:lastRenderedPageBreak/>
         <w:t>SUPPLEMENTARY II</w:t>
       </w:r>
       <w:r>
@@ -3970,6 +4073,7 @@
         <w:t xml:space="preserve">. </w:t>
       </w:r>
     </w:p>
+    <w:permStart w:id="1872234218" w:edGrp="everyone"/>
     <w:p>
       <w:pPr>
         <w:pStyle w:val="Comment-Grader"/>
@@ -3990,6 +4094,7 @@
           </w:r>
         </w:sdtContent>
       </w:sdt>
+      <w:permEnd w:id="1872234218"/>
       <w:r>
         <w:t xml:space="preserve">   </w:t>
       </w:r>
@@ -4042,6 +4147,7 @@
         <w:t xml:space="preserve">. </w:t>
       </w:r>
     </w:p>
+    <w:permStart w:id="1729655514" w:edGrp="everyone"/>
     <w:p>
       <w:pPr>
         <w:pStyle w:val="Comment-Grader"/>
@@ -4062,6 +4168,7 @@
           </w:r>
         </w:sdtContent>
       </w:sdt>
+      <w:permEnd w:id="1729655514"/>
       <w:r>
         <w:t xml:space="preserve">   </w:t>
       </w:r>
@@ -4117,6 +4224,7 @@
         <w:t xml:space="preserve">. </w:t>
       </w:r>
     </w:p>
+    <w:permStart w:id="268261008" w:edGrp="everyone"/>
     <w:p>
       <w:pPr>
         <w:pStyle w:val="Comment-Grader"/>
@@ -4138,6 +4246,7 @@
           </w:r>
         </w:sdtContent>
       </w:sdt>
+      <w:permEnd w:id="268261008"/>
       <w:r>
         <w:t xml:space="preserve">    </w:t>
       </w:r>
@@ -4153,6 +4262,7 @@
         <w:t xml:space="preserve">. </w:t>
       </w:r>
     </w:p>
+    <w:permStart w:id="1057034605" w:edGrp="everyone"/>
     <w:p>
       <w:pPr>
         <w:pStyle w:val="Comment-Grader"/>
@@ -4182,6 +4292,7 @@
           </w:r>
         </w:sdtContent>
       </w:sdt>
+      <w:permEnd w:id="1057034605"/>
       <w:r>
         <w:rPr>
           <w:lang w:val="en-US"/>
@@ -4204,6 +4315,7 @@
         <w:pStyle w:val="Ttulo1"/>
       </w:pPr>
       <w:r>
+        <w:lastRenderedPageBreak/>
         <w:t>SUPPLEMENTARY II</w:t>
       </w:r>
       <w:r>
@@ -4295,6 +4407,7 @@
         <w:t xml:space="preserve">. </w:t>
       </w:r>
     </w:p>
+    <w:permStart w:id="1476480654" w:edGrp="everyone"/>
     <w:p>
       <w:pPr>
         <w:pStyle w:val="Comment-Grader"/>
@@ -4316,6 +4429,7 @@
           </w:r>
         </w:sdtContent>
       </w:sdt>
+      <w:permEnd w:id="1476480654"/>
       <w:r>
         <w:t xml:space="preserve">  </w:t>
       </w:r>
@@ -4339,6 +4453,7 @@
         <w:t xml:space="preserve">. </w:t>
       </w:r>
     </w:p>
+    <w:permStart w:id="95320382" w:edGrp="everyone"/>
     <w:p>
       <w:pPr>
         <w:pStyle w:val="Comment-Grader"/>
@@ -4359,6 +4474,7 @@
           </w:r>
         </w:sdtContent>
       </w:sdt>
+      <w:permEnd w:id="95320382"/>
       <w:r>
         <w:t xml:space="preserve">   </w:t>
       </w:r>
@@ -4374,6 +4490,7 @@
         <w:t xml:space="preserve">. </w:t>
       </w:r>
     </w:p>
+    <w:permStart w:id="1440089446" w:edGrp="everyone"/>
     <w:p>
       <w:pPr>
         <w:pStyle w:val="Comment-Grader"/>
@@ -4394,6 +4511,7 @@
           </w:r>
         </w:sdtContent>
       </w:sdt>
+      <w:permEnd w:id="1440089446"/>
       <w:r>
         <w:t xml:space="preserve">   </w:t>
       </w:r>
@@ -7482,13 +7600,13 @@
     <w:rsidRoot w:val="004D7778"/>
     <w:rsid w:val="0001386A"/>
     <w:rsid w:val="00061CE8"/>
-    <w:rsid w:val="000C6ECA"/>
     <w:rsid w:val="001221F0"/>
     <w:rsid w:val="00161EAA"/>
     <w:rsid w:val="001942D6"/>
     <w:rsid w:val="001B7228"/>
     <w:rsid w:val="00232726"/>
     <w:rsid w:val="00250265"/>
+    <w:rsid w:val="002918E8"/>
     <w:rsid w:val="002C1814"/>
     <w:rsid w:val="003506F8"/>
     <w:rsid w:val="00354637"/>
@@ -7496,13 +7614,16 @@
     <w:rsid w:val="00367932"/>
     <w:rsid w:val="003936CA"/>
     <w:rsid w:val="003B0252"/>
+    <w:rsid w:val="00435983"/>
     <w:rsid w:val="004D7778"/>
     <w:rsid w:val="00532E78"/>
     <w:rsid w:val="005351FA"/>
     <w:rsid w:val="005F0BD3"/>
     <w:rsid w:val="00635F6F"/>
     <w:rsid w:val="006E25A8"/>
+    <w:rsid w:val="006F62B9"/>
     <w:rsid w:val="007826C3"/>
+    <w:rsid w:val="00786598"/>
     <w:rsid w:val="008B1087"/>
     <w:rsid w:val="008D6165"/>
     <w:rsid w:val="00953D97"/>
@@ -7510,6 +7631,7 @@
     <w:rsid w:val="00A222AC"/>
     <w:rsid w:val="00BA1063"/>
     <w:rsid w:val="00BE6430"/>
+    <w:rsid w:val="00C36228"/>
     <w:rsid w:val="00C42E76"/>
     <w:rsid w:val="00C63AB0"/>
     <w:rsid w:val="00D4788A"/>
@@ -7519,7 +7641,6 @@
     <w:rsid w:val="00E25325"/>
     <w:rsid w:val="00E263A3"/>
     <w:rsid w:val="00E56863"/>
-    <w:rsid w:val="00E66342"/>
     <w:rsid w:val="00E955A7"/>
     <w:rsid w:val="00EA692B"/>
     <w:rsid w:val="00ED34A4"/>

</xml_diff>

<commit_message>
Supplementary 16 Student 3
</commit_message>
<xml_diff>
--- a/reports/Student#3/03 - Requirements - Student #3.docx
+++ b/reports/Student#3/03 - Requirements - Student #3.docx
@@ -111,7 +111,6 @@
               </w:rPr>
               <w:tab/>
             </w:r>
-            <w:permStart w:id="379328249" w:edGrp="everyone"/>
             <w:sdt>
               <w:sdtPr>
                 <w:rPr>
@@ -147,7 +146,6 @@
                 </w:r>
               </w:sdtContent>
             </w:sdt>
-            <w:permEnd w:id="379328249"/>
           </w:p>
         </w:tc>
       </w:tr>
@@ -193,7 +191,6 @@
               </w:rPr>
               <w:tab/>
             </w:r>
-            <w:permStart w:id="955522721" w:edGrp="everyone"/>
             <w:sdt>
               <w:sdtPr>
                 <w:rPr>
@@ -233,7 +230,6 @@
                 </w:r>
               </w:sdtContent>
             </w:sdt>
-            <w:permEnd w:id="955522721"/>
           </w:p>
         </w:tc>
       </w:tr>
@@ -276,7 +272,6 @@
               </w:rPr>
               <w:tab/>
             </w:r>
-            <w:permStart w:id="1490430286" w:edGrp="everyone"/>
             <w:r>
               <w:rPr>
                 <w:rFonts w:asciiTheme="majorHAnsi" w:hAnsiTheme="majorHAnsi" w:cstheme="majorBidi"/>
@@ -313,7 +308,6 @@
               </w:sdtContent>
             </w:sdt>
           </w:p>
-          <w:permEnd w:id="1490430286"/>
           <w:p>
             <w:pPr>
               <w:pStyle w:val="Sinespaciado"/>
@@ -343,7 +337,6 @@
               </w:rPr>
               <w:tab/>
             </w:r>
-            <w:permStart w:id="1588551831" w:edGrp="everyone"/>
             <w:sdt>
               <w:sdtPr>
                 <w:rPr>
@@ -367,7 +360,6 @@
                 </w:r>
               </w:sdtContent>
             </w:sdt>
-            <w:permEnd w:id="1588551831"/>
           </w:p>
           <w:p>
             <w:pPr>
@@ -396,7 +388,6 @@
               </w:rPr>
               <w:tab/>
             </w:r>
-            <w:permStart w:id="441854091" w:edGrp="everyone"/>
             <w:sdt>
               <w:sdtPr>
                 <w:rPr>
@@ -426,7 +417,6 @@
                 </w:r>
               </w:sdtContent>
             </w:sdt>
-            <w:permEnd w:id="441854091"/>
           </w:p>
           <w:p>
             <w:pPr>
@@ -455,7 +445,6 @@
               </w:rPr>
               <w:tab/>
             </w:r>
-            <w:permStart w:id="16126159" w:edGrp="everyone"/>
             <w:sdt>
               <w:sdtPr>
                 <w:rPr>
@@ -485,7 +474,6 @@
                 </w:r>
               </w:sdtContent>
             </w:sdt>
-            <w:permEnd w:id="16126159"/>
           </w:p>
         </w:tc>
       </w:tr>
@@ -533,7 +521,6 @@
               </w:rPr>
               <w:tab/>
             </w:r>
-            <w:permStart w:id="925041655" w:edGrp="everyone"/>
             <w:sdt>
               <w:sdtPr>
                 <w:rPr>
@@ -579,14 +566,12 @@
                   </w:rPr>
                   <w:t xml:space="preserve">, </w:t>
                 </w:r>
-                <w:proofErr w:type="gramStart"/>
                 <w:r>
                   <w:rPr>
                     <w:rFonts w:asciiTheme="majorHAnsi" w:hAnsiTheme="majorHAnsi" w:cstheme="majorHAnsi"/>
                   </w:rPr>
                   <w:t>2004</w:t>
                 </w:r>
-                <w:proofErr w:type="gramEnd"/>
                 <w:r>
                   <w:rPr>
                     <w:rFonts w:asciiTheme="majorHAnsi" w:hAnsiTheme="majorHAnsi" w:cstheme="majorHAnsi"/>
@@ -595,7 +580,6 @@
                 </w:r>
               </w:sdtContent>
             </w:sdt>
-            <w:permEnd w:id="925041655"/>
           </w:p>
         </w:tc>
       </w:tr>
@@ -605,7 +589,6 @@
         <w:pStyle w:val="Ttulo1"/>
       </w:pPr>
       <w:r>
-        <w:lastRenderedPageBreak/>
         <w:t>MANDATORY</w:t>
       </w:r>
       <w:r>
@@ -771,7 +754,6 @@
       <w:pPr>
         <w:pStyle w:val="Comment-Grader"/>
       </w:pPr>
-      <w:permStart w:id="1733719730" w:edGrp="everyone"/>
       <w:r>
         <w:t xml:space="preserve"> </w:t>
       </w:r>
@@ -782,11 +764,7 @@
         <w:t xml:space="preserve"> </w:t>
       </w:r>
       <w:r>
-        <w:t xml:space="preserve"> </w:t>
-      </w:r>
-      <w:permEnd w:id="1733719730"/>
-      <w:r>
-        <w:t xml:space="preserve">   </w:t>
+        <w:t xml:space="preserve">    </w:t>
       </w:r>
     </w:p>
     <w:p>
@@ -843,7 +821,6 @@
         <w:t xml:space="preserve">.  </w:t>
       </w:r>
     </w:p>
-    <w:permStart w:id="244456920" w:edGrp="everyone"/>
     <w:p>
       <w:pPr>
         <w:pStyle w:val="Comment-Grader"/>
@@ -871,7 +848,6 @@
           </w:r>
         </w:sdtContent>
       </w:sdt>
-      <w:permEnd w:id="244456920"/>
       <w:r>
         <w:t xml:space="preserve">   </w:t>
       </w:r>
@@ -925,7 +901,6 @@
         </w:rPr>
       </w:pPr>
       <w:r>
-        <w:lastRenderedPageBreak/>
         <w:t>MANDATORY</w:t>
       </w:r>
       <w:r>
@@ -1141,7 +1116,6 @@
         <w:t>.</w:t>
       </w:r>
     </w:p>
-    <w:permStart w:id="1580534963" w:edGrp="everyone"/>
     <w:p>
       <w:pPr>
         <w:pStyle w:val="Comment-Grader"/>
@@ -1166,7 +1140,6 @@
           </w:r>
         </w:sdtContent>
       </w:sdt>
-      <w:permEnd w:id="1580534963"/>
       <w:r>
         <w:t xml:space="preserve">  </w:t>
       </w:r>
@@ -1262,7 +1235,6 @@
       </w:r>
       <w:bookmarkEnd w:id="0"/>
     </w:p>
-    <w:permStart w:id="1685676958" w:edGrp="everyone"/>
     <w:p>
       <w:pPr>
         <w:pStyle w:val="Comment-Grader"/>
@@ -1290,7 +1262,6 @@
           </w:r>
         </w:sdtContent>
       </w:sdt>
-      <w:permEnd w:id="1685676958"/>
       <w:r>
         <w:t xml:space="preserve"> </w:t>
       </w:r>
@@ -1436,7 +1407,6 @@
       </w:r>
     </w:p>
     <w:bookmarkStart w:id="1" w:name="_Hlk157677981"/>
-    <w:permStart w:id="339812661" w:edGrp="everyone"/>
     <w:p>
       <w:pPr>
         <w:pStyle w:val="Comment-Grader"/>
@@ -1463,7 +1433,6 @@
           </w:r>
         </w:sdtContent>
       </w:sdt>
-      <w:permEnd w:id="339812661"/>
       <w:r>
         <w:t xml:space="preserve">   </w:t>
       </w:r>
@@ -1506,7 +1475,6 @@
         <w:pStyle w:val="Ttulo2"/>
       </w:pPr>
       <w:r>
-        <w:lastRenderedPageBreak/>
         <w:t>Testing requirements</w:t>
       </w:r>
     </w:p>
@@ -1641,7 +1609,6 @@
         <w:t xml:space="preserve"> </w:t>
       </w:r>
     </w:p>
-    <w:permStart w:id="891315281" w:edGrp="everyone"/>
     <w:p>
       <w:pPr>
         <w:pStyle w:val="Comment-Grader"/>
@@ -1669,7 +1636,6 @@
           </w:r>
         </w:sdtContent>
       </w:sdt>
-      <w:permEnd w:id="891315281"/>
     </w:p>
     <w:p>
       <w:pPr>
@@ -1693,7 +1659,6 @@
         <w:t xml:space="preserve">.  </w:t>
       </w:r>
     </w:p>
-    <w:permStart w:id="338698352" w:edGrp="everyone"/>
     <w:p>
       <w:pPr>
         <w:pStyle w:val="Comment-Grader"/>
@@ -1721,7 +1686,6 @@
           </w:r>
         </w:sdtContent>
       </w:sdt>
-      <w:permEnd w:id="338698352"/>
       <w:r>
         <w:t xml:space="preserve">   </w:t>
       </w:r>
@@ -1732,7 +1696,6 @@
         <w:pStyle w:val="Ttulo1"/>
       </w:pPr>
       <w:r>
-        <w:lastRenderedPageBreak/>
         <w:t>MANDATORY</w:t>
       </w:r>
       <w:r>
@@ -1958,7 +1921,6 @@
         <w:t>.</w:t>
       </w:r>
     </w:p>
-    <w:permStart w:id="8470091" w:edGrp="everyone"/>
     <w:p>
       <w:pPr>
         <w:pStyle w:val="Comment-Grader"/>
@@ -1986,7 +1948,6 @@
           </w:r>
         </w:sdtContent>
       </w:sdt>
-      <w:permEnd w:id="8470091"/>
       <w:r>
         <w:t xml:space="preserve">    </w:t>
       </w:r>
@@ -2094,7 +2055,6 @@
         <w:t xml:space="preserve">. </w:t>
       </w:r>
     </w:p>
-    <w:permStart w:id="66585966" w:edGrp="everyone"/>
     <w:p>
       <w:pPr>
         <w:pStyle w:val="Comment-Grader"/>
@@ -2122,7 +2082,6 @@
           </w:r>
         </w:sdtContent>
       </w:sdt>
-      <w:permEnd w:id="66585966"/>
       <w:r>
         <w:t xml:space="preserve">    </w:t>
       </w:r>
@@ -2164,7 +2123,6 @@
         <w:pStyle w:val="Ttulo2"/>
       </w:pPr>
       <w:r>
-        <w:lastRenderedPageBreak/>
         <w:t>Managerial requirements</w:t>
       </w:r>
     </w:p>
@@ -2182,7 +2140,6 @@
         <w:t xml:space="preserve">.  </w:t>
       </w:r>
     </w:p>
-    <w:permStart w:id="1123494185" w:edGrp="everyone"/>
     <w:p>
       <w:pPr>
         <w:pStyle w:val="Comment-Grader"/>
@@ -2210,7 +2167,6 @@
           </w:r>
         </w:sdtContent>
       </w:sdt>
-      <w:permEnd w:id="1123494185"/>
       <w:r>
         <w:t xml:space="preserve">   </w:t>
       </w:r>
@@ -2220,7 +2176,6 @@
         <w:pStyle w:val="Ttulo1"/>
       </w:pPr>
       <w:r>
-        <w:lastRenderedPageBreak/>
         <w:t>MANDATORY</w:t>
       </w:r>
       <w:r>
@@ -2258,7 +2213,6 @@
         <w:t xml:space="preserve">  </w:t>
       </w:r>
     </w:p>
-    <w:permStart w:id="955400387" w:edGrp="everyone"/>
     <w:p>
       <w:pPr>
         <w:pStyle w:val="Comment-Grader"/>
@@ -2280,7 +2234,6 @@
           </w:r>
         </w:sdtContent>
       </w:sdt>
-      <w:permEnd w:id="955400387"/>
       <w:r>
         <w:t xml:space="preserve">   </w:t>
       </w:r>
@@ -2345,7 +2298,6 @@
         <w:t xml:space="preserve">. </w:t>
       </w:r>
     </w:p>
-    <w:permStart w:id="973563344" w:edGrp="everyone"/>
     <w:p>
       <w:pPr>
         <w:pStyle w:val="Comment-Grader"/>
@@ -2366,7 +2318,6 @@
           </w:r>
         </w:sdtContent>
       </w:sdt>
-      <w:permEnd w:id="973563344"/>
       <w:r>
         <w:t xml:space="preserve">   </w:t>
       </w:r>
@@ -2399,7 +2350,6 @@
         <w:t xml:space="preserve"> </w:t>
       </w:r>
     </w:p>
-    <w:permStart w:id="182535402" w:edGrp="everyone"/>
     <w:p>
       <w:pPr>
         <w:pStyle w:val="Comment-Grader"/>
@@ -2421,7 +2371,6 @@
           </w:r>
         </w:sdtContent>
       </w:sdt>
-      <w:permEnd w:id="182535402"/>
       <w:r>
         <w:t xml:space="preserve">   </w:t>
       </w:r>
@@ -2437,7 +2386,6 @@
         <w:t xml:space="preserve">. </w:t>
       </w:r>
     </w:p>
-    <w:permStart w:id="966666940" w:edGrp="everyone"/>
     <w:p>
       <w:pPr>
         <w:pStyle w:val="Comment-Grader"/>
@@ -2458,7 +2406,6 @@
           </w:r>
         </w:sdtContent>
       </w:sdt>
-      <w:permEnd w:id="966666940"/>
       <w:r>
         <w:t xml:space="preserve">  </w:t>
       </w:r>
@@ -2488,7 +2435,6 @@
         <w:pStyle w:val="Ttulo1"/>
       </w:pPr>
       <w:r>
-        <w:lastRenderedPageBreak/>
         <w:t>SUPPLEMENTARY I</w:t>
       </w:r>
       <w:r>
@@ -2627,7 +2573,6 @@
         </w:rPr>
       </w:pPr>
       <w:r>
-        <w:lastRenderedPageBreak/>
         <w:t>SUPPLEMENTARY I</w:t>
       </w:r>
       <w:r>
@@ -2802,7 +2747,6 @@
         <w:t xml:space="preserve">. </w:t>
       </w:r>
     </w:p>
-    <w:permStart w:id="969371863" w:edGrp="everyone"/>
     <w:p>
       <w:pPr>
         <w:pStyle w:val="Comment-Grader"/>
@@ -2829,11 +2773,22 @@
             <w:rPr>
               <w:lang w:val="en-US"/>
             </w:rPr>
-            <w:t xml:space="preserve">    </w:t>
+            <w:t xml:space="preserve"> </w:t>
+          </w:r>
+          <w:r>
+            <w:rPr>
+              <w:lang w:val="en-US"/>
+            </w:rPr>
+            <w:t>X</w:t>
+          </w:r>
+          <w:r>
+            <w:rPr>
+              <w:lang w:val="en-US"/>
+            </w:rPr>
+            <w:t xml:space="preserve">  </w:t>
           </w:r>
         </w:sdtContent>
       </w:sdt>
-      <w:permEnd w:id="969371863"/>
       <w:r>
         <w:rPr>
           <w:lang w:val="en-US"/>
@@ -2908,13 +2863,15 @@
         <w:t xml:space="preserve"> </w:t>
       </w:r>
     </w:p>
-    <w:permStart w:id="693064756" w:edGrp="everyone"/>
     <w:p>
       <w:pPr>
         <w:pStyle w:val="Comment-Grader"/>
       </w:pPr>
       <w:sdt>
         <w:sdtPr>
+          <w:rPr>
+            <w:u w:val="single"/>
+          </w:rPr>
           <w:tag w:val="Verdict"/>
           <w:id w:val="55906619"/>
           <w:placeholder>
@@ -2926,11 +2883,25 @@
         <w:sdtEndPr/>
         <w:sdtContent>
           <w:r>
-            <w:t xml:space="preserve">    </w:t>
+            <w:rPr>
+              <w:u w:val="single"/>
+            </w:rPr>
+            <w:t xml:space="preserve"> </w:t>
+          </w:r>
+          <w:r>
+            <w:rPr>
+              <w:u w:val="single"/>
+            </w:rPr>
+            <w:t>X</w:t>
+          </w:r>
+          <w:r>
+            <w:rPr>
+              <w:u w:val="single"/>
+            </w:rPr>
+            <w:t xml:space="preserve">  </w:t>
           </w:r>
         </w:sdtContent>
       </w:sdt>
-      <w:permEnd w:id="693064756"/>
       <w:r>
         <w:t xml:space="preserve">   </w:t>
       </w:r>
@@ -2940,7 +2911,6 @@
         <w:pStyle w:val="Ttulo1"/>
       </w:pPr>
       <w:r>
-        <w:lastRenderedPageBreak/>
         <w:t>SUPPLEMENTARY I</w:t>
       </w:r>
       <w:r>
@@ -3019,7 +2989,6 @@
         <w:t xml:space="preserve">. </w:t>
       </w:r>
     </w:p>
-    <w:permStart w:id="907674408" w:edGrp="everyone"/>
     <w:p>
       <w:pPr>
         <w:pStyle w:val="Comment-Grader"/>
@@ -3041,7 +3010,6 @@
           </w:r>
         </w:sdtContent>
       </w:sdt>
-      <w:permEnd w:id="907674408"/>
       <w:r>
         <w:t xml:space="preserve">   </w:t>
       </w:r>
@@ -3085,7 +3053,6 @@
         <w:t xml:space="preserve">. </w:t>
       </w:r>
     </w:p>
-    <w:permStart w:id="1041122519" w:edGrp="everyone"/>
     <w:p>
       <w:pPr>
         <w:pStyle w:val="Comment-Grader"/>
@@ -3107,7 +3074,6 @@
           </w:r>
         </w:sdtContent>
       </w:sdt>
-      <w:permEnd w:id="1041122519"/>
       <w:r>
         <w:t xml:space="preserve">   </w:t>
       </w:r>
@@ -3168,7 +3134,6 @@
         <w:t xml:space="preserve"> </w:t>
       </w:r>
     </w:p>
-    <w:permStart w:id="1706774679" w:edGrp="everyone"/>
     <w:p>
       <w:pPr>
         <w:pStyle w:val="Comment-Grader"/>
@@ -3190,7 +3155,6 @@
           </w:r>
         </w:sdtContent>
       </w:sdt>
-      <w:permEnd w:id="1706774679"/>
       <w:r>
         <w:t xml:space="preserve">    </w:t>
       </w:r>
@@ -3237,7 +3201,6 @@
         <w:t xml:space="preserve">. </w:t>
       </w:r>
     </w:p>
-    <w:permStart w:id="1213296232" w:edGrp="everyone"/>
     <w:p>
       <w:pPr>
         <w:pStyle w:val="Comment-Grader"/>
@@ -3259,7 +3222,6 @@
           </w:r>
         </w:sdtContent>
       </w:sdt>
-      <w:permEnd w:id="1213296232"/>
       <w:r>
         <w:t xml:space="preserve">    </w:t>
       </w:r>
@@ -3322,7 +3284,6 @@
         <w:t xml:space="preserve"> </w:t>
       </w:r>
     </w:p>
-    <w:permStart w:id="1335822965" w:edGrp="everyone"/>
     <w:p>
       <w:pPr>
         <w:pStyle w:val="Comment-Grader"/>
@@ -3343,7 +3304,6 @@
           </w:r>
         </w:sdtContent>
       </w:sdt>
-      <w:permEnd w:id="1335822965"/>
       <w:r>
         <w:t xml:space="preserve">   </w:t>
       </w:r>
@@ -3353,7 +3313,6 @@
         <w:pStyle w:val="Ttulo1"/>
       </w:pPr>
       <w:r>
-        <w:lastRenderedPageBreak/>
         <w:t>SUPPLEMENTARY I</w:t>
       </w:r>
       <w:r>
@@ -3439,7 +3398,6 @@
         <w:t xml:space="preserve"> </w:t>
       </w:r>
     </w:p>
-    <w:permStart w:id="2020559059" w:edGrp="everyone"/>
     <w:p>
       <w:pPr>
         <w:pStyle w:val="Comment-Grader"/>
@@ -3461,7 +3419,6 @@
           </w:r>
         </w:sdtContent>
       </w:sdt>
-      <w:permEnd w:id="2020559059"/>
       <w:r>
         <w:t xml:space="preserve">  </w:t>
       </w:r>
@@ -3485,7 +3442,6 @@
         <w:t xml:space="preserve">. </w:t>
       </w:r>
     </w:p>
-    <w:permStart w:id="1465457504" w:edGrp="everyone"/>
     <w:p>
       <w:pPr>
         <w:pStyle w:val="Comment-Grader"/>
@@ -3507,7 +3463,6 @@
           </w:r>
         </w:sdtContent>
       </w:sdt>
-      <w:permEnd w:id="1465457504"/>
       <w:r>
         <w:t xml:space="preserve">   </w:t>
       </w:r>
@@ -3530,7 +3485,6 @@
         <w:pStyle w:val="Ttulo1"/>
       </w:pPr>
       <w:r>
-        <w:lastRenderedPageBreak/>
         <w:t>SUPPLEMENTARY II</w:t>
       </w:r>
       <w:r>
@@ -3626,7 +3580,6 @@
         <w:t xml:space="preserve">. </w:t>
       </w:r>
     </w:p>
-    <w:permStart w:id="122899937" w:edGrp="everyone"/>
     <w:p>
       <w:pPr>
         <w:pStyle w:val="Comment-Grader"/>
@@ -3648,7 +3601,6 @@
           </w:r>
         </w:sdtContent>
       </w:sdt>
-      <w:permEnd w:id="122899937"/>
     </w:p>
     <w:p>
       <w:pPr>
@@ -3661,7 +3613,6 @@
         <w:t xml:space="preserve">. </w:t>
       </w:r>
     </w:p>
-    <w:permStart w:id="1353130504" w:edGrp="everyone"/>
     <w:p>
       <w:pPr>
         <w:pStyle w:val="Comment-Grader"/>
@@ -3683,7 +3634,6 @@
           </w:r>
         </w:sdtContent>
       </w:sdt>
-      <w:permEnd w:id="1353130504"/>
     </w:p>
     <w:p/>
     <w:p/>
@@ -3709,7 +3659,6 @@
         </w:rPr>
       </w:pPr>
       <w:r>
-        <w:lastRenderedPageBreak/>
         <w:t>SUPPLEMENTARY II</w:t>
       </w:r>
       <w:r>
@@ -3789,7 +3738,6 @@
         <w:t>the students’ responsibility to find the appropriate service; no implicit or explicit liabilities shall be covered by the University of Seville or their individual affiliates if the students hire pay-per-use services!  The students are strongly advised to ensure that the service they choose is free of charge.</w:t>
       </w:r>
     </w:p>
-    <w:permStart w:id="1524918791" w:edGrp="everyone"/>
     <w:p>
       <w:pPr>
         <w:pStyle w:val="Comment-Grader"/>
@@ -3820,7 +3768,6 @@
           </w:r>
         </w:sdtContent>
       </w:sdt>
-      <w:permEnd w:id="1524918791"/>
       <w:r>
         <w:rPr>
           <w:lang w:val="en-US"/>
@@ -3895,7 +3842,6 @@
         <w:t xml:space="preserve">. </w:t>
       </w:r>
     </w:p>
-    <w:permStart w:id="20847427" w:edGrp="everyone"/>
     <w:p>
       <w:pPr>
         <w:pStyle w:val="Comment-Grader"/>
@@ -3917,7 +3863,6 @@
           </w:r>
         </w:sdtContent>
       </w:sdt>
-      <w:permEnd w:id="20847427"/>
       <w:r>
         <w:t xml:space="preserve">   </w:t>
       </w:r>
@@ -3933,7 +3878,6 @@
         <w:t xml:space="preserve">. </w:t>
       </w:r>
     </w:p>
-    <w:permStart w:id="1765168272" w:edGrp="everyone"/>
     <w:p>
       <w:pPr>
         <w:pStyle w:val="Comment-Grader"/>
@@ -3961,7 +3905,6 @@
           </w:r>
         </w:sdtContent>
       </w:sdt>
-      <w:permEnd w:id="1765168272"/>
       <w:r>
         <w:rPr>
           <w:lang w:val="en-US"/>
@@ -3974,7 +3917,6 @@
         <w:pStyle w:val="Ttulo1"/>
       </w:pPr>
       <w:r>
-        <w:lastRenderedPageBreak/>
         <w:t>SUPPLEMENTARY II</w:t>
       </w:r>
       <w:r>
@@ -4073,7 +4015,6 @@
         <w:t xml:space="preserve">. </w:t>
       </w:r>
     </w:p>
-    <w:permStart w:id="1872234218" w:edGrp="everyone"/>
     <w:p>
       <w:pPr>
         <w:pStyle w:val="Comment-Grader"/>
@@ -4094,7 +4035,6 @@
           </w:r>
         </w:sdtContent>
       </w:sdt>
-      <w:permEnd w:id="1872234218"/>
       <w:r>
         <w:t xml:space="preserve">   </w:t>
       </w:r>
@@ -4147,7 +4087,6 @@
         <w:t xml:space="preserve">. </w:t>
       </w:r>
     </w:p>
-    <w:permStart w:id="1729655514" w:edGrp="everyone"/>
     <w:p>
       <w:pPr>
         <w:pStyle w:val="Comment-Grader"/>
@@ -4168,7 +4107,6 @@
           </w:r>
         </w:sdtContent>
       </w:sdt>
-      <w:permEnd w:id="1729655514"/>
       <w:r>
         <w:t xml:space="preserve">   </w:t>
       </w:r>
@@ -4224,7 +4162,6 @@
         <w:t xml:space="preserve">. </w:t>
       </w:r>
     </w:p>
-    <w:permStart w:id="268261008" w:edGrp="everyone"/>
     <w:p>
       <w:pPr>
         <w:pStyle w:val="Comment-Grader"/>
@@ -4246,7 +4183,6 @@
           </w:r>
         </w:sdtContent>
       </w:sdt>
-      <w:permEnd w:id="268261008"/>
       <w:r>
         <w:t xml:space="preserve">    </w:t>
       </w:r>
@@ -4262,7 +4198,6 @@
         <w:t xml:space="preserve">. </w:t>
       </w:r>
     </w:p>
-    <w:permStart w:id="1057034605" w:edGrp="everyone"/>
     <w:p>
       <w:pPr>
         <w:pStyle w:val="Comment-Grader"/>
@@ -4292,7 +4227,6 @@
           </w:r>
         </w:sdtContent>
       </w:sdt>
-      <w:permEnd w:id="1057034605"/>
       <w:r>
         <w:rPr>
           <w:lang w:val="en-US"/>
@@ -4315,7 +4249,6 @@
         <w:pStyle w:val="Ttulo1"/>
       </w:pPr>
       <w:r>
-        <w:lastRenderedPageBreak/>
         <w:t>SUPPLEMENTARY II</w:t>
       </w:r>
       <w:r>
@@ -4407,7 +4340,6 @@
         <w:t xml:space="preserve">. </w:t>
       </w:r>
     </w:p>
-    <w:permStart w:id="1476480654" w:edGrp="everyone"/>
     <w:p>
       <w:pPr>
         <w:pStyle w:val="Comment-Grader"/>
@@ -4429,7 +4361,6 @@
           </w:r>
         </w:sdtContent>
       </w:sdt>
-      <w:permEnd w:id="1476480654"/>
       <w:r>
         <w:t xml:space="preserve">  </w:t>
       </w:r>
@@ -4453,7 +4384,6 @@
         <w:t xml:space="preserve">. </w:t>
       </w:r>
     </w:p>
-    <w:permStart w:id="95320382" w:edGrp="everyone"/>
     <w:p>
       <w:pPr>
         <w:pStyle w:val="Comment-Grader"/>
@@ -4474,7 +4404,6 @@
           </w:r>
         </w:sdtContent>
       </w:sdt>
-      <w:permEnd w:id="95320382"/>
       <w:r>
         <w:t xml:space="preserve">   </w:t>
       </w:r>
@@ -4490,7 +4419,6 @@
         <w:t xml:space="preserve">. </w:t>
       </w:r>
     </w:p>
-    <w:permStart w:id="1440089446" w:edGrp="everyone"/>
     <w:p>
       <w:pPr>
         <w:pStyle w:val="Comment-Grader"/>
@@ -4511,7 +4439,6 @@
           </w:r>
         </w:sdtContent>
       </w:sdt>
-      <w:permEnd w:id="1440089446"/>
       <w:r>
         <w:t xml:space="preserve">   </w:t>
       </w:r>
@@ -7634,6 +7561,7 @@
     <w:rsid w:val="00C36228"/>
     <w:rsid w:val="00C42E76"/>
     <w:rsid w:val="00C63AB0"/>
+    <w:rsid w:val="00C949D5"/>
     <w:rsid w:val="00D4788A"/>
     <w:rsid w:val="00D55CC5"/>
     <w:rsid w:val="00D72CB9"/>

</xml_diff>